<commit_message>
add updated version of Product brief
</commit_message>
<xml_diff>
--- a/documents/Project_Brief.docx
+++ b/documents/Project_Brief.docx
@@ -10,30 +10,6 @@
         <w:rPr>
           <w:b w:val="1"/>
           <w:color w:val="1d1c1d"/>
-          <w:sz w:val="32"/>
-          <w:szCs w:val="32"/>
-          <w:u w:val="single"/>
-        </w:rPr>
-      </w:pPr>
-      <w:r>
-        <w:rPr>
-          <w:b w:val="1"/>
-          <w:color w:val="1d1c1d"/>
-          <w:sz w:val="32"/>
-          <w:szCs w:val="32"/>
-          <w:u w:val="single"/>
-          <w:rtl w:val="0"/>
-        </w:rPr>
-        <w:t xml:space="preserve">Product Brief - Team Software Project 2</w:t>
-      </w:r>
-    </w:p>
-    <w:p>
-      <w:pPr>
-        <w:spacing w:after="240" w:before="240" w:line="276" w:lineRule="auto"/>
-        <w:jc w:val="center"/>
-        <w:rPr>
-          <w:b w:val="1"/>
-          <w:color w:val="1d1c1d"/>
           <w:sz w:val="28"/>
           <w:szCs w:val="28"/>
           <w:u w:val="single"/>
@@ -48,7 +24,52 @@
           <w:u w:val="single"/>
           <w:rtl w:val="0"/>
         </w:rPr>
-        <w:t xml:space="preserve">Our Product</w:t>
+        <w:t xml:space="preserve">Product Brief - Team Software Project 2</w:t>
+      </w:r>
+    </w:p>
+    <w:p>
+      <w:pPr>
+        <w:spacing w:after="240" w:before="240" w:lineRule="auto"/>
+        <w:rPr>
+          <w:color w:val="ff0000"/>
+          <w:sz w:val="24"/>
+          <w:szCs w:val="24"/>
+        </w:rPr>
+      </w:pPr>
+      <w:r>
+        <w:rPr>
+          <w:color w:val="ff0000"/>
+          <w:sz w:val="24"/>
+          <w:szCs w:val="24"/>
+          <w:rtl w:val="0"/>
+        </w:rPr>
+        <w:t xml:space="preserve">RED - changes made due to other comments e.g Highlighted words and sentences in bold to improve readability</w:t>
+      </w:r>
+    </w:p>
+    <w:p>
+      <w:pPr>
+        <w:spacing w:after="240" w:before="240" w:lineRule="auto"/>
+        <w:rPr>
+          <w:b w:val="1"/>
+          <w:color w:val="1d1c1d"/>
+          <w:sz w:val="28"/>
+          <w:szCs w:val="28"/>
+          <w:u w:val="single"/>
+        </w:rPr>
+      </w:pPr>
+      <w:r>
+        <w:rPr>
+          <w:color w:val="93c47d"/>
+          <w:sz w:val="24"/>
+          <w:szCs w:val="24"/>
+          <w:rtl w:val="0"/>
+        </w:rPr>
+        <w:t xml:space="preserve">GREEN - changes made by our own decision e.g Gantt chart</w:t>
+      </w:r>
+      <w:r>
+        <w:rPr>
+          <w:rtl w:val="0"/>
+        </w:rPr>
       </w:r>
     </w:p>
     <w:p>
@@ -129,25 +150,101 @@
           <w:szCs w:val="24"/>
           <w:rtl w:val="0"/>
         </w:rPr>
-        <w:t xml:space="preserve">Our web application will be named Tweet Guard Threat Scanner, and will aim to provide a user-friendly, quick environment that gives an accurate and detailed reflection of the threat or lack thereof that may lie within the user's Twitter followers.</w:t>
-      </w:r>
-    </w:p>
-    <w:p>
-      <w:pPr>
-        <w:rPr>
-          <w:color w:val="1d1c1d"/>
-          <w:sz w:val="24"/>
-          <w:szCs w:val="24"/>
-        </w:rPr>
-      </w:pPr>
-      <w:r>
-        <w:rPr>
-          <w:color w:val="1d1c1d"/>
-          <w:sz w:val="24"/>
-          <w:szCs w:val="24"/>
-          <w:rtl w:val="0"/>
-        </w:rPr>
-        <w:t xml:space="preserve">Overall, the aim is to create a simple, sleek and minimalistic web app that offers users an easy way to filter out any negativity, antisocial behaviour or danger from their twitter feed with the click of a button. We aim to create an algorithm that is accurate, helpful and will grow stronger as more users use it.</w:t>
+        <w:t xml:space="preserve">Our web application will be named </w:t>
+      </w:r>
+      <w:r>
+        <w:rPr>
+          <w:b w:val="1"/>
+          <w:color w:val="1d1c1d"/>
+          <w:sz w:val="24"/>
+          <w:szCs w:val="24"/>
+          <w:rtl w:val="0"/>
+        </w:rPr>
+        <w:t xml:space="preserve">Tweet Guard Threat Scanner,</w:t>
+      </w:r>
+      <w:r>
+        <w:rPr>
+          <w:color w:val="1d1c1d"/>
+          <w:sz w:val="24"/>
+          <w:szCs w:val="24"/>
+          <w:rtl w:val="0"/>
+        </w:rPr>
+        <w:t xml:space="preserve"> and will aim to provide a </w:t>
+      </w:r>
+      <w:r>
+        <w:rPr>
+          <w:b w:val="1"/>
+          <w:color w:val="1d1c1d"/>
+          <w:sz w:val="24"/>
+          <w:szCs w:val="24"/>
+          <w:rtl w:val="0"/>
+        </w:rPr>
+        <w:t xml:space="preserve">user-friendly, quick environment that gives an accurate and detailed reflection </w:t>
+      </w:r>
+      <w:r>
+        <w:rPr>
+          <w:color w:val="1d1c1d"/>
+          <w:sz w:val="24"/>
+          <w:szCs w:val="24"/>
+          <w:rtl w:val="0"/>
+        </w:rPr>
+        <w:t xml:space="preserve">of the threat or lack thereof that may lie within the user's Twitter followers.</w:t>
+      </w:r>
+    </w:p>
+    <w:p>
+      <w:pPr>
+        <w:rPr>
+          <w:color w:val="1d1c1d"/>
+          <w:sz w:val="24"/>
+          <w:szCs w:val="24"/>
+        </w:rPr>
+      </w:pPr>
+      <w:r>
+        <w:rPr>
+          <w:color w:val="1d1c1d"/>
+          <w:sz w:val="24"/>
+          <w:szCs w:val="24"/>
+          <w:rtl w:val="0"/>
+        </w:rPr>
+        <w:t xml:space="preserve">Overall, the aim is to create a </w:t>
+      </w:r>
+      <w:r>
+        <w:rPr>
+          <w:b w:val="1"/>
+          <w:color w:val="1d1c1d"/>
+          <w:sz w:val="24"/>
+          <w:szCs w:val="24"/>
+          <w:rtl w:val="0"/>
+        </w:rPr>
+        <w:t xml:space="preserve">simple, sleek and minimalistic web app</w:t>
+      </w:r>
+      <w:r>
+        <w:rPr>
+          <w:color w:val="1d1c1d"/>
+          <w:sz w:val="24"/>
+          <w:szCs w:val="24"/>
+          <w:rtl w:val="0"/>
+        </w:rPr>
+        <w:t xml:space="preserve"> that offers users an easy way to </w:t>
+      </w:r>
+      <w:r>
+        <w:rPr>
+          <w:b w:val="1"/>
+          <w:color w:val="1d1c1d"/>
+          <w:sz w:val="24"/>
+          <w:szCs w:val="24"/>
+          <w:rtl w:val="0"/>
+        </w:rPr>
+        <w:t xml:space="preserve">filter out any negativity,</w:t>
+      </w:r>
+      <w:r>
+        <w:rPr>
+          <w:color w:val="1d1c1d"/>
+          <w:sz w:val="24"/>
+          <w:szCs w:val="24"/>
+          <w:rtl w:val="0"/>
+        </w:rPr>
+        <w:t xml:space="preserve"> antisocial behaviour or danger from their twitter feed with the click of a button. We aim to create an algorithm that is accurate, helpful and will grow stronger as more users use it.</w:t>
       </w:r>
     </w:p>
     <w:p>
@@ -199,11 +296,20 @@
       </w:pPr>
       <w:r>
         <w:rPr>
-          <w:sz w:val="24"/>
-          <w:szCs w:val="24"/>
-          <w:rtl w:val="0"/>
-        </w:rPr>
-        <w:t xml:space="preserve">In digital times, digital crimes are also rocketing. People need a way to keep themselves safe from online threats like sexual predators, fraud accounts, internet trolls, etc. Our web application will warn its users whenever a “threatening account” tries to interact with them. This will be perfect for people such as children, women and others who face the most threat online.</w:t>
+          <w:b w:val="1"/>
+          <w:sz w:val="24"/>
+          <w:szCs w:val="24"/>
+          <w:rtl w:val="0"/>
+        </w:rPr>
+        <w:t xml:space="preserve">In digital times, digital crimes are also rocketing.</w:t>
+      </w:r>
+      <w:r>
+        <w:rPr>
+          <w:sz w:val="24"/>
+          <w:szCs w:val="24"/>
+          <w:rtl w:val="0"/>
+        </w:rPr>
+        <w:t xml:space="preserve"> People need a way to keep themselves safe from online threats like sexual predators, fraud accounts, internet trolls, etc. Our web application will warn its users whenever a “threatening account” tries to interact with them. This will be perfect for people such as children, women and others who face the most threat online.</w:t>
       </w:r>
     </w:p>
     <w:p>
@@ -500,7 +606,24 @@
           <w:szCs w:val="24"/>
           <w:rtl w:val="0"/>
         </w:rPr>
-        <w:t xml:space="preserve">It is inefficient to depend on Twitter staff to go through each user report and  determine what action should be taken. This takes too long for threats to be identified and eliminated, meaning more users are vulnerable for a longer period.</w:t>
+        <w:t xml:space="preserve">It is </w:t>
+      </w:r>
+      <w:r>
+        <w:rPr>
+          <w:b w:val="1"/>
+          <w:sz w:val="24"/>
+          <w:szCs w:val="24"/>
+          <w:rtl w:val="0"/>
+        </w:rPr>
+        <w:t xml:space="preserve">inefficient to depend on Twitter staff </w:t>
+      </w:r>
+      <w:r>
+        <w:rPr>
+          <w:sz w:val="24"/>
+          <w:szCs w:val="24"/>
+          <w:rtl w:val="0"/>
+        </w:rPr>
+        <w:t xml:space="preserve">to go through each user report and  determine what action should be taken. This takes too long for threats to be identified and eliminated, meaning more users are vulnerable for a longer period.</w:t>
       </w:r>
     </w:p>
     <w:p>
@@ -518,55 +641,55 @@
       </w:pPr>
       <w:r>
         <w:rPr>
-          <w:sz w:val="24"/>
-          <w:szCs w:val="24"/>
-          <w:rtl w:val="0"/>
-        </w:rPr>
-        <w:t xml:space="preserve">Users will be completely oblivious to a harmful account as they cannot see if it has been previously reported before.</w:t>
-      </w:r>
-    </w:p>
-    <w:p>
-      <w:pPr>
-        <w:numPr>
-          <w:ilvl w:val="0"/>
-          <w:numId w:val="1"/>
-        </w:numPr>
-        <w:spacing w:line="276" w:lineRule="auto"/>
-        <w:ind w:left="720" w:hanging="360"/>
-        <w:rPr>
-          <w:sz w:val="24"/>
-          <w:szCs w:val="24"/>
-        </w:rPr>
-      </w:pPr>
-      <w:r>
-        <w:rPr>
-          <w:sz w:val="24"/>
-          <w:szCs w:val="24"/>
-          <w:rtl w:val="0"/>
-        </w:rPr>
-        <w:t xml:space="preserve">There is no threat alert so it is not obvious when a threat is received. Because of this, reporting is more likely to occur after harm is caused.</w:t>
-      </w:r>
-    </w:p>
-    <w:p>
-      <w:pPr>
-        <w:numPr>
-          <w:ilvl w:val="0"/>
-          <w:numId w:val="1"/>
-        </w:numPr>
-        <w:spacing w:line="276" w:lineRule="auto"/>
-        <w:ind w:left="720" w:hanging="360"/>
-        <w:rPr>
-          <w:sz w:val="24"/>
-          <w:szCs w:val="24"/>
-        </w:rPr>
-      </w:pPr>
-      <w:r>
-        <w:rPr>
-          <w:sz w:val="24"/>
-          <w:szCs w:val="24"/>
-          <w:rtl w:val="0"/>
-        </w:rPr>
-        <w:t xml:space="preserve">What some users don’t consider a threat, others might. Hence, smaller threats are often ignored, because there aren’t enough users reporting them.</w:t>
+          <w:b w:val="1"/>
+          <w:sz w:val="24"/>
+          <w:szCs w:val="24"/>
+          <w:rtl w:val="0"/>
+        </w:rPr>
+        <w:t xml:space="preserve">Users will be completely oblivious to a harmful account</w:t>
+      </w:r>
+      <w:r>
+        <w:rPr>
+          <w:sz w:val="24"/>
+          <w:szCs w:val="24"/>
+          <w:rtl w:val="0"/>
+        </w:rPr>
+        <w:t xml:space="preserve"> as they cannot see if it has been previously reported before.</w:t>
+      </w:r>
+    </w:p>
+    <w:p>
+      <w:pPr>
+        <w:spacing w:line="276" w:lineRule="auto"/>
+        <w:ind w:left="0" w:firstLine="0"/>
+        <w:rPr>
+          <w:sz w:val="24"/>
+          <w:szCs w:val="24"/>
+        </w:rPr>
+      </w:pPr>
+      <w:r>
+        <w:rPr>
+          <w:rtl w:val="0"/>
+        </w:rPr>
+      </w:r>
+    </w:p>
+    <w:p>
+      <w:pPr>
+        <w:spacing w:line="276" w:lineRule="auto"/>
+        <w:ind w:left="0" w:firstLine="0"/>
+        <w:rPr>
+          <w:color w:val="ff0000"/>
+          <w:sz w:val="24"/>
+          <w:szCs w:val="24"/>
+        </w:rPr>
+      </w:pPr>
+      <w:r>
+        <w:rPr>
+          <w:color w:val="ff0000"/>
+          <w:sz w:val="24"/>
+          <w:szCs w:val="24"/>
+          <w:rtl w:val="0"/>
+        </w:rPr>
+        <w:t xml:space="preserve">Removed 2 sentences to be concise^</w:t>
       </w:r>
     </w:p>
     <w:p>
@@ -615,11 +738,20 @@
       </w:pPr>
       <w:r>
         <w:rPr>
-          <w:sz w:val="24"/>
-          <w:szCs w:val="24"/>
-          <w:rtl w:val="0"/>
-        </w:rPr>
-        <w:t xml:space="preserve">Reported information is stored in a database, so threatening accounts can immediately be identified by users.</w:t>
+          <w:b w:val="1"/>
+          <w:sz w:val="24"/>
+          <w:szCs w:val="24"/>
+          <w:rtl w:val="0"/>
+        </w:rPr>
+        <w:t xml:space="preserve">Reported information is stored in a database,</w:t>
+      </w:r>
+      <w:r>
+        <w:rPr>
+          <w:sz w:val="24"/>
+          <w:szCs w:val="24"/>
+          <w:rtl w:val="0"/>
+        </w:rPr>
+        <w:t xml:space="preserve"> so threatening accounts can immediately be identified by users.</w:t>
       </w:r>
     </w:p>
     <w:p>
@@ -631,12 +763,14 @@
         <w:spacing w:line="276" w:lineRule="auto"/>
         <w:ind w:left="720" w:hanging="360"/>
         <w:rPr>
-          <w:sz w:val="24"/>
-          <w:szCs w:val="24"/>
-        </w:rPr>
-      </w:pPr>
-      <w:r>
-        <w:rPr>
+          <w:b w:val="1"/>
+          <w:sz w:val="24"/>
+          <w:szCs w:val="24"/>
+        </w:rPr>
+      </w:pPr>
+      <w:r>
+        <w:rPr>
+          <w:b w:val="1"/>
           <w:sz w:val="24"/>
           <w:szCs w:val="24"/>
           <w:rtl w:val="0"/>
@@ -663,7 +797,24 @@
           <w:szCs w:val="24"/>
           <w:rtl w:val="0"/>
         </w:rPr>
-        <w:t xml:space="preserve">Whenever a threatening appearing account tries to interact with a user, the user will be able to quickly discover if other people have had the same problem, or if our algorithms have detected said threatening behaviour. </w:t>
+        <w:t xml:space="preserve">Whenever a threatening appearing account tries to interact with a user, the user will be able to </w:t>
+      </w:r>
+      <w:r>
+        <w:rPr>
+          <w:b w:val="1"/>
+          <w:sz w:val="24"/>
+          <w:szCs w:val="24"/>
+          <w:rtl w:val="0"/>
+        </w:rPr>
+        <w:t xml:space="preserve">quickly discover if other people have had the same problem,</w:t>
+      </w:r>
+      <w:r>
+        <w:rPr>
+          <w:sz w:val="24"/>
+          <w:szCs w:val="24"/>
+          <w:rtl w:val="0"/>
+        </w:rPr>
+        <w:t xml:space="preserve"> or if our algorithms have detected said threatening behaviour. </w:t>
       </w:r>
     </w:p>
     <w:p>
@@ -685,7 +836,24 @@
           <w:szCs w:val="24"/>
           <w:rtl w:val="0"/>
         </w:rPr>
-        <w:t xml:space="preserve">The web application will show a danger level so that threats of all sizes are accounted for. This allows users to make their own decisions on how restrictive they would like their account to be.</w:t>
+        <w:t xml:space="preserve">The web application will show a danger level so that </w:t>
+      </w:r>
+      <w:r>
+        <w:rPr>
+          <w:b w:val="1"/>
+          <w:sz w:val="24"/>
+          <w:szCs w:val="24"/>
+          <w:rtl w:val="0"/>
+        </w:rPr>
+        <w:t xml:space="preserve">threats of all sizes are accounted for</w:t>
+      </w:r>
+      <w:r>
+        <w:rPr>
+          <w:sz w:val="24"/>
+          <w:szCs w:val="24"/>
+          <w:rtl w:val="0"/>
+        </w:rPr>
+        <w:t xml:space="preserve">. This allows users to make their own decisions on how restrictive they would like their account to be.</w:t>
       </w:r>
       <w:r>
         <w:rPr>
@@ -712,22 +880,6 @@
     <w:p>
       <w:pPr>
         <w:spacing w:after="240" w:before="240" w:line="276" w:lineRule="auto"/>
-        <w:jc w:val="both"/>
-        <w:rPr>
-          <w:color w:val="1d1c1d"/>
-          <w:sz w:val="24"/>
-          <w:szCs w:val="24"/>
-        </w:rPr>
-      </w:pPr>
-      <w:r>
-        <w:rPr>
-          <w:rtl w:val="0"/>
-        </w:rPr>
-      </w:r>
-    </w:p>
-    <w:p>
-      <w:pPr>
-        <w:spacing w:after="240" w:before="240" w:line="276" w:lineRule="auto"/>
         <w:rPr>
           <w:b w:val="1"/>
           <w:color w:val="1d1c1d"/>
@@ -765,7 +917,84 @@
           <w:szCs w:val="24"/>
           <w:rtl w:val="0"/>
         </w:rPr>
-        <w:t xml:space="preserve">In our web app, the main function that we are choosing to implement is a “scan” function, which uses sentiment analysis and machine learning to provide a full report on a user’s Twitter followers, giving an overall view of whether the scanned users are considered dangerous, untrustworthy, or harmful. We aim to implement at least one criteria on which a user can be determined as untrustworthy or dangerous, with racism within the tweets of a user at the forefront as our principle area of development. </w:t>
+        <w:t xml:space="preserve">In our web app, the main function that we are choosing to implement is a “scan” function, which uses </w:t>
+      </w:r>
+      <w:r>
+        <w:rPr>
+          <w:b w:val="1"/>
+          <w:color w:val="1d1c1d"/>
+          <w:sz w:val="24"/>
+          <w:szCs w:val="24"/>
+          <w:rtl w:val="0"/>
+        </w:rPr>
+        <w:t xml:space="preserve">sentiment analysis and </w:t>
+      </w:r>
+      <w:r>
+        <w:rPr>
+          <w:b w:val="1"/>
+          <w:color w:val="ff0000"/>
+          <w:sz w:val="24"/>
+          <w:szCs w:val="24"/>
+          <w:rtl w:val="0"/>
+        </w:rPr>
+        <w:t xml:space="preserve">natural language processing</w:t>
+      </w:r>
+      <w:r>
+        <w:rPr>
+          <w:color w:val="ff0000"/>
+          <w:sz w:val="24"/>
+          <w:szCs w:val="24"/>
+          <w:rtl w:val="0"/>
+        </w:rPr>
+        <w:t xml:space="preserve"> t</w:t>
+      </w:r>
+      <w:r>
+        <w:rPr>
+          <w:color w:val="1d1c1d"/>
+          <w:sz w:val="24"/>
+          <w:szCs w:val="24"/>
+          <w:rtl w:val="0"/>
+        </w:rPr>
+        <w:t xml:space="preserve">o provide a full report on a user’s Twitter followers. We aim to implement at least one criteria on which a user can be determined as dangerous, with </w:t>
+      </w:r>
+      <w:r>
+        <w:rPr>
+          <w:b w:val="1"/>
+          <w:color w:val="1d1c1d"/>
+          <w:sz w:val="24"/>
+          <w:szCs w:val="24"/>
+          <w:rtl w:val="0"/>
+        </w:rPr>
+        <w:t xml:space="preserve">racism</w:t>
+      </w:r>
+      <w:r>
+        <w:rPr>
+          <w:color w:val="1d1c1d"/>
+          <w:sz w:val="24"/>
+          <w:szCs w:val="24"/>
+          <w:rtl w:val="0"/>
+        </w:rPr>
+        <w:t xml:space="preserve"> within the tweets of a user at the forefront as our principle area of development. </w:t>
+      </w:r>
+    </w:p>
+    <w:p>
+      <w:pPr>
+        <w:spacing w:line="276" w:lineRule="auto"/>
+        <w:jc w:val="left"/>
+        <w:rPr>
+          <w:color w:val="ff0000"/>
+          <w:sz w:val="24"/>
+          <w:szCs w:val="24"/>
+        </w:rPr>
+      </w:pPr>
+      <w:r>
+        <w:rPr>
+          <w:color w:val="ff0000"/>
+          <w:sz w:val="24"/>
+          <w:szCs w:val="24"/>
+          <w:rtl w:val="0"/>
+        </w:rPr>
+        <w:t xml:space="preserve">Removed sentences for brevity and to avoid repetition^</w:t>
       </w:r>
     </w:p>
     <w:p>
@@ -843,7 +1072,26 @@
           <w:szCs w:val="24"/>
           <w:rtl w:val="0"/>
         </w:rPr>
-        <w:t xml:space="preserve">The user can search for a specific account and receive a full report on the account. </w:t>
+        <w:t xml:space="preserve">The user can </w:t>
+      </w:r>
+      <w:r>
+        <w:rPr>
+          <w:b w:val="1"/>
+          <w:color w:val="1d1c1d"/>
+          <w:sz w:val="24"/>
+          <w:szCs w:val="24"/>
+          <w:rtl w:val="0"/>
+        </w:rPr>
+        <w:t xml:space="preserve">search for a specific account</w:t>
+      </w:r>
+      <w:r>
+        <w:rPr>
+          <w:color w:val="1d1c1d"/>
+          <w:sz w:val="24"/>
+          <w:szCs w:val="24"/>
+          <w:rtl w:val="0"/>
+        </w:rPr>
+        <w:t xml:space="preserve"> and receive a full report on the account. </w:t>
       </w:r>
     </w:p>
     <w:p>
@@ -868,7 +1116,72 @@
           <w:szCs w:val="24"/>
           <w:rtl w:val="0"/>
         </w:rPr>
-        <w:t xml:space="preserve">The user can enter their own Twitter handle and be given analysis of all of their followers under a selected criteria on which they choose to search, documented as a full report which highlights the dangerous users, and, if possible, will give an option to unfollow a specific user or mass unfollow all threatening accounts. </w:t>
+        <w:t xml:space="preserve">The user can enter their own Twitter handle</w:t>
+      </w:r>
+      <w:r>
+        <w:rPr>
+          <w:color w:val="00ff00"/>
+          <w:sz w:val="24"/>
+          <w:szCs w:val="24"/>
+          <w:rtl w:val="0"/>
+        </w:rPr>
+        <w:t xml:space="preserve"> and be given analysis of up to 50 of </w:t>
+      </w:r>
+      <w:r>
+        <w:rPr>
+          <w:color w:val="1d1c1d"/>
+          <w:sz w:val="24"/>
+          <w:szCs w:val="24"/>
+          <w:rtl w:val="0"/>
+        </w:rPr>
+        <w:t xml:space="preserve">their </w:t>
+      </w:r>
+      <w:r>
+        <w:rPr>
+          <w:color w:val="00ff00"/>
+          <w:sz w:val="24"/>
+          <w:szCs w:val="24"/>
+          <w:rtl w:val="0"/>
+        </w:rPr>
+        <w:t xml:space="preserve">most recent </w:t>
+      </w:r>
+      <w:r>
+        <w:rPr>
+          <w:color w:val="1d1c1d"/>
+          <w:sz w:val="24"/>
+          <w:szCs w:val="24"/>
+          <w:rtl w:val="0"/>
+        </w:rPr>
+        <w:t xml:space="preserve">followers under a selected criteria on which they choose to search, documented as a</w:t>
+      </w:r>
+      <w:r>
+        <w:rPr>
+          <w:b w:val="1"/>
+          <w:color w:val="1d1c1d"/>
+          <w:sz w:val="24"/>
+          <w:szCs w:val="24"/>
+          <w:rtl w:val="0"/>
+        </w:rPr>
+        <w:t xml:space="preserve"> full report which highlights the dangerous </w:t>
+      </w:r>
+      <w:r>
+        <w:rPr>
+          <w:color w:val="1d1c1d"/>
+          <w:sz w:val="24"/>
+          <w:szCs w:val="24"/>
+          <w:rtl w:val="0"/>
+        </w:rPr>
+        <w:t xml:space="preserve">users, and, if possible, </w:t>
+      </w:r>
+      <w:r>
+        <w:rPr>
+          <w:b w:val="1"/>
+          <w:color w:val="1d1c1d"/>
+          <w:sz w:val="24"/>
+          <w:szCs w:val="24"/>
+          <w:rtl w:val="0"/>
+        </w:rPr>
+        <w:t xml:space="preserve">will give an option to unfollow a specific user or mass unfollow all threatening accounts. </w:t>
       </w:r>
     </w:p>
     <w:p>
@@ -905,7 +1218,7 @@
           <w:szCs w:val="24"/>
           <w:rtl w:val="0"/>
         </w:rPr>
-        <w:t xml:space="preserve">When an account is scanned, a full report is either taken from our database, or, if the account is not already present in it, our sentiment analysis techniques will scan the account’s recent activity and return the report to the user, adding it to the database for future users’ scans in the process. The returned report will contain information such as an overall “danger level” of the account, the amount of reports/flags our system or other uses have made on an account in the last month, the common reason for reporting and even some of the tweets in question that may contain said threatening qualities or anti-social behaviour. </w:t>
+        <w:t xml:space="preserve">When an account is scanned, a full report is either taken from our database, or, if the account is not already present in it, we will scan the account’s recent activity and return the report to the user, adding it to the database for future users’ scans in the process. The returned report will contain information such as an overall “danger level” of the account, the amount of reports/flags our system or other uses have made on an account in the last month, the common reason for reporting and even some of the tweets in question that may contain said threatening qualities or anti-social behaviour. </w:t>
       </w:r>
     </w:p>
     <w:p>
@@ -941,7 +1254,12 @@
           <w:szCs w:val="24"/>
           <w:rtl w:val="0"/>
         </w:rPr>
-        <w:t xml:space="preserve">The user will then even be given a chance based on the mentioned tweets to agree or disagree if there was indeed antisocial behaviour involved and to block/mute/unfollow the user, which with machine learning will make the algorithm stronger/more accurate for the next user. Another feature we will be adding is a standalone report function, where users can manually send in a report on an account they believe to be threatening. Again, this will benefit the sentiment analysis algorithm to become more accurate and to recognise a threat more quickly, while also allowing for our users to alert each other on accounts that are threatening and that may have flown under the radar of our algorithm. </w:t>
+        <w:t xml:space="preserve">When a users tweets are pulled it is pased through a logistic regression model,First test train split is ran on our dataset to split it . Our model is trained to recognise hate speech by passing our dataset and pulled data through a TfidVectorizer; TF-IDF is a measure of originality of a word by comparing the number of times a word appears this is then passed to our model which uses logistic regression or binary regression which will provide a 0 or 1 out based on the TF_IDF from our test and training data of which tweets it considers to be threatening.</w:t>
+      </w:r>
+      <w:r>
+        <w:rPr>
+          <w:rtl w:val="0"/>
+        </w:rPr>
       </w:r>
     </w:p>
     <w:p>
@@ -965,19 +1283,19 @@
         <w:spacing w:line="276" w:lineRule="auto"/>
         <w:jc w:val="left"/>
         <w:rPr>
-          <w:color w:val="1d1c1d"/>
-          <w:sz w:val="24"/>
-          <w:szCs w:val="24"/>
-        </w:rPr>
-      </w:pPr>
-      <w:r>
-        <w:rPr>
-          <w:color w:val="1d1c1d"/>
-          <w:sz w:val="24"/>
-          <w:szCs w:val="24"/>
-          <w:rtl w:val="0"/>
-        </w:rPr>
-        <w:t xml:space="preserve">We would like to add more features as time goes on, and one main feature we would like to add in future is a fact checker. With this feature, a user could enter a tweet URL and be returned an answer on whether what is stated is true or false. We feel it would be relevant in today’s society, with reports of “fake news” being broadcasted on a daily basis. It again would be implemented with machine learning techniques.</w:t>
+          <w:color w:val="ff0000"/>
+          <w:sz w:val="24"/>
+          <w:szCs w:val="24"/>
+        </w:rPr>
+      </w:pPr>
+      <w:r>
+        <w:rPr>
+          <w:color w:val="ff0000"/>
+          <w:sz w:val="24"/>
+          <w:szCs w:val="24"/>
+          <w:rtl w:val="0"/>
+        </w:rPr>
+        <w:t xml:space="preserve">Added paragraph on ideas of NLP/sent ^^ give reader an idea of how we’re producing our reports and if it is effective</w:t>
       </w:r>
     </w:p>
     <w:p>
@@ -985,15 +1303,19 @@
         <w:spacing w:line="276" w:lineRule="auto"/>
         <w:jc w:val="left"/>
         <w:rPr>
-          <w:color w:val="1d1c1d"/>
-          <w:sz w:val="24"/>
-          <w:szCs w:val="24"/>
-        </w:rPr>
-      </w:pPr>
-      <w:r>
-        <w:rPr>
-          <w:rtl w:val="0"/>
-        </w:rPr>
+          <w:color w:val="ff0000"/>
+          <w:sz w:val="24"/>
+          <w:szCs w:val="24"/>
+        </w:rPr>
+      </w:pPr>
+      <w:r>
+        <w:rPr>
+          <w:color w:val="ff0000"/>
+          <w:sz w:val="24"/>
+          <w:szCs w:val="24"/>
+          <w:rtl w:val="0"/>
+        </w:rPr>
+        <w:t xml:space="preserve">Removed unnecessary repetition of “our sentiment analysis techniques” and replaced it with an actual description of how it actually works </w:t>
       </w:r>
     </w:p>
     <w:p>
@@ -1001,7 +1323,7 @@
         <w:spacing w:line="276" w:lineRule="auto"/>
         <w:jc w:val="left"/>
         <w:rPr>
-          <w:color w:val="1d1c1d"/>
+          <w:color w:val="ff0000"/>
           <w:sz w:val="24"/>
           <w:szCs w:val="24"/>
         </w:rPr>
@@ -1017,6 +1339,202 @@
         <w:spacing w:line="276" w:lineRule="auto"/>
         <w:jc w:val="left"/>
         <w:rPr>
+          <w:color w:val="1d1c1d"/>
+          <w:sz w:val="24"/>
+          <w:szCs w:val="24"/>
+        </w:rPr>
+      </w:pPr>
+      <w:r>
+        <w:rPr>
+          <w:color w:val="1d1c1d"/>
+          <w:sz w:val="24"/>
+          <w:szCs w:val="24"/>
+          <w:rtl w:val="0"/>
+        </w:rPr>
+        <w:t xml:space="preserve">The user will then even be given a chance based on the mentioned tweets to agree or disagree if there was indeed antisocial behaviour involved and to block/mute/unfollow the user. </w:t>
+      </w:r>
+    </w:p>
+    <w:p>
+      <w:pPr>
+        <w:spacing w:line="276" w:lineRule="auto"/>
+        <w:jc w:val="left"/>
+        <w:rPr>
+          <w:color w:val="1d1c1d"/>
+          <w:sz w:val="24"/>
+          <w:szCs w:val="24"/>
+        </w:rPr>
+      </w:pPr>
+      <w:r>
+        <w:rPr>
+          <w:rtl w:val="0"/>
+        </w:rPr>
+      </w:r>
+    </w:p>
+    <w:p>
+      <w:pPr>
+        <w:spacing w:line="276" w:lineRule="auto"/>
+        <w:jc w:val="left"/>
+        <w:rPr>
+          <w:color w:val="1d1c1d"/>
+          <w:sz w:val="24"/>
+          <w:szCs w:val="24"/>
+        </w:rPr>
+      </w:pPr>
+      <w:r>
+        <w:rPr>
+          <w:color w:val="1d1c1d"/>
+          <w:sz w:val="24"/>
+          <w:szCs w:val="24"/>
+          <w:rtl w:val="0"/>
+        </w:rPr>
+        <w:t xml:space="preserve">Another feature we will be adding is a standalone report function, where users can manually send in a report on an account they believe to be threatening. This will allow for our users to alert each other on accounts that are threatening and that may have flown under the radar of our algorithm. </w:t>
+      </w:r>
+    </w:p>
+    <w:p>
+      <w:pPr>
+        <w:spacing w:line="276" w:lineRule="auto"/>
+        <w:jc w:val="left"/>
+        <w:rPr>
+          <w:color w:val="1d1c1d"/>
+          <w:sz w:val="24"/>
+          <w:szCs w:val="24"/>
+        </w:rPr>
+      </w:pPr>
+      <w:r>
+        <w:rPr>
+          <w:rtl w:val="0"/>
+        </w:rPr>
+      </w:r>
+    </w:p>
+    <w:p>
+      <w:pPr>
+        <w:spacing w:line="276" w:lineRule="auto"/>
+        <w:jc w:val="left"/>
+        <w:rPr>
+          <w:color w:val="ff0000"/>
+          <w:sz w:val="24"/>
+          <w:szCs w:val="24"/>
+        </w:rPr>
+      </w:pPr>
+      <w:r>
+        <w:rPr>
+          <w:color w:val="ff0000"/>
+          <w:sz w:val="24"/>
+          <w:szCs w:val="24"/>
+          <w:rtl w:val="0"/>
+        </w:rPr>
+        <w:t xml:space="preserve">Removed sentences here to be more concise.^</w:t>
+      </w:r>
+    </w:p>
+    <w:p>
+      <w:pPr>
+        <w:spacing w:line="276" w:lineRule="auto"/>
+        <w:jc w:val="left"/>
+        <w:rPr>
+          <w:color w:val="1d1c1d"/>
+          <w:sz w:val="24"/>
+          <w:szCs w:val="24"/>
+        </w:rPr>
+      </w:pPr>
+      <w:r>
+        <w:rPr>
+          <w:rtl w:val="0"/>
+        </w:rPr>
+      </w:r>
+    </w:p>
+    <w:p>
+      <w:pPr>
+        <w:spacing w:line="276" w:lineRule="auto"/>
+        <w:jc w:val="left"/>
+        <w:rPr>
+          <w:color w:val="1d1c1d"/>
+          <w:sz w:val="24"/>
+          <w:szCs w:val="24"/>
+        </w:rPr>
+      </w:pPr>
+      <w:r>
+        <w:rPr>
+          <w:color w:val="1d1c1d"/>
+          <w:sz w:val="24"/>
+          <w:szCs w:val="24"/>
+          <w:rtl w:val="0"/>
+        </w:rPr>
+        <w:t xml:space="preserve">We would like to add more features as time goes on, </w:t>
+      </w:r>
+      <w:r>
+        <w:rPr>
+          <w:b w:val="1"/>
+          <w:color w:val="1d1c1d"/>
+          <w:sz w:val="24"/>
+          <w:szCs w:val="24"/>
+          <w:rtl w:val="0"/>
+        </w:rPr>
+        <w:t xml:space="preserve">and one main feature we would like to add in future is a fact checker</w:t>
+      </w:r>
+      <w:r>
+        <w:rPr>
+          <w:color w:val="1d1c1d"/>
+          <w:sz w:val="24"/>
+          <w:szCs w:val="24"/>
+          <w:rtl w:val="0"/>
+        </w:rPr>
+        <w:t xml:space="preserve">. With this feature, a user could enter a tweet URL and be returned an answer on whether what is stated is true or false. We feel it would be relevant in today’s society, with reports of “fake news” being broadcasted on a daily basis. Again, it would be implemented with </w:t>
+      </w:r>
+      <w:r>
+        <w:rPr>
+          <w:color w:val="ff0000"/>
+          <w:sz w:val="24"/>
+          <w:szCs w:val="24"/>
+          <w:rtl w:val="0"/>
+        </w:rPr>
+        <w:t xml:space="preserve">our natural language processing and </w:t>
+      </w:r>
+      <w:r>
+        <w:rPr>
+          <w:color w:val="1d1c1d"/>
+          <w:sz w:val="24"/>
+          <w:szCs w:val="24"/>
+          <w:rtl w:val="0"/>
+        </w:rPr>
+        <w:t xml:space="preserve">machine learning techniques.</w:t>
+      </w:r>
+    </w:p>
+    <w:p>
+      <w:pPr>
+        <w:spacing w:line="276" w:lineRule="auto"/>
+        <w:jc w:val="left"/>
+        <w:rPr>
+          <w:color w:val="1d1c1d"/>
+          <w:sz w:val="24"/>
+          <w:szCs w:val="24"/>
+        </w:rPr>
+      </w:pPr>
+      <w:r>
+        <w:rPr>
+          <w:rtl w:val="0"/>
+        </w:rPr>
+      </w:r>
+    </w:p>
+    <w:p>
+      <w:pPr>
+        <w:spacing w:line="276" w:lineRule="auto"/>
+        <w:jc w:val="left"/>
+        <w:rPr>
+          <w:color w:val="1d1c1d"/>
+          <w:sz w:val="24"/>
+          <w:szCs w:val="24"/>
+        </w:rPr>
+      </w:pPr>
+      <w:r>
+        <w:rPr>
+          <w:rtl w:val="0"/>
+        </w:rPr>
+      </w:r>
+    </w:p>
+    <w:p>
+      <w:pPr>
+        <w:spacing w:line="276" w:lineRule="auto"/>
+        <w:rPr>
           <w:b w:val="1"/>
           <w:sz w:val="24"/>
           <w:szCs w:val="24"/>
@@ -1025,26 +1543,18 @@
       </w:pPr>
       <w:r>
         <w:rPr>
-          <w:color w:val="1d1c1d"/>
-          <w:sz w:val="24"/>
-          <w:szCs w:val="24"/>
-          <w:rtl w:val="0"/>
-        </w:rPr>
-        <w:t xml:space="preserve"> </w:t>
-      </w:r>
-      <w:r>
-        <w:rPr>
           <w:b w:val="1"/>
           <w:sz w:val="24"/>
           <w:szCs w:val="24"/>
           <w:u w:val="single"/>
           <w:rtl w:val="0"/>
         </w:rPr>
-        <w:t xml:space="preserve">Defined Use Case</w:t>
-      </w:r>
-    </w:p>
-    <w:p>
-      <w:pPr>
+        <w:t xml:space="preserve">What Other Solutions Are Out There?</w:t>
+      </w:r>
+    </w:p>
+    <w:p>
+      <w:pPr>
+        <w:spacing w:line="276" w:lineRule="auto"/>
         <w:rPr>
           <w:b w:val="1"/>
           <w:sz w:val="24"/>
@@ -1060,135 +1570,9 @@
     </w:p>
     <w:p>
       <w:pPr>
-        <w:rPr>
-          <w:sz w:val="24"/>
-          <w:szCs w:val="24"/>
-        </w:rPr>
-      </w:pPr>
-      <w:r>
-        <w:rPr>
-          <w:sz w:val="24"/>
-          <w:szCs w:val="24"/>
-          <w:rtl w:val="0"/>
-        </w:rPr>
-        <w:t xml:space="preserve">This application can be used by new and existing Twitter users to scan any existing followers they have, by entering in their own Twitter handle. It can be used to flag any potentially dangerous or untrustworthy accounts, along with giving the user the option to unfollow a subset, or all of the flagged accounts. The application can be used to scan any new followers by entering in their Twitter handle and a full report on the account, including the danger level. </w:t>
-      </w:r>
-    </w:p>
-    <w:p>
-      <w:pPr>
-        <w:rPr>
-          <w:sz w:val="24"/>
-          <w:szCs w:val="24"/>
-        </w:rPr>
-      </w:pPr>
-      <w:r>
-        <w:rPr>
-          <w:rtl w:val="0"/>
-        </w:rPr>
-      </w:r>
-    </w:p>
-    <w:p>
-      <w:pPr>
-        <w:rPr>
-          <w:sz w:val="24"/>
-          <w:szCs w:val="24"/>
-        </w:rPr>
-      </w:pPr>
-      <w:r>
-        <w:rPr>
-          <w:sz w:val="24"/>
-          <w:szCs w:val="24"/>
-          <w:rtl w:val="0"/>
-        </w:rPr>
-        <w:t xml:space="preserve">We would hope for this to be a great tool for users to screen new followers, so the decision can be made as to whether the user should follow back or not.</w:t>
-      </w:r>
-    </w:p>
-    <w:p>
-      <w:pPr>
-        <w:rPr>
-          <w:sz w:val="24"/>
-          <w:szCs w:val="24"/>
-        </w:rPr>
-      </w:pPr>
-      <w:r>
-        <w:rPr>
-          <w:rtl w:val="0"/>
-        </w:rPr>
-      </w:r>
-    </w:p>
-    <w:p>
-      <w:pPr>
-        <w:spacing w:line="276" w:lineRule="auto"/>
-        <w:jc w:val="left"/>
-        <w:rPr>
-          <w:color w:val="1d1c1d"/>
-          <w:sz w:val="24"/>
-          <w:szCs w:val="24"/>
-        </w:rPr>
-      </w:pPr>
-      <w:r>
-        <w:rPr>
-          <w:rtl w:val="0"/>
-        </w:rPr>
-      </w:r>
-    </w:p>
-    <w:p>
-      <w:pPr>
-        <w:spacing w:line="276" w:lineRule="auto"/>
-        <w:jc w:val="left"/>
-        <w:rPr>
-          <w:color w:val="1d1c1d"/>
-          <w:sz w:val="24"/>
-          <w:szCs w:val="24"/>
-        </w:rPr>
-      </w:pPr>
-      <w:r>
-        <w:rPr>
-          <w:rtl w:val="0"/>
-        </w:rPr>
-      </w:r>
-    </w:p>
-    <w:p>
-      <w:pPr>
-        <w:spacing w:line="276" w:lineRule="auto"/>
-        <w:rPr>
-          <w:b w:val="1"/>
-          <w:sz w:val="24"/>
-          <w:szCs w:val="24"/>
-          <w:u w:val="single"/>
-        </w:rPr>
-      </w:pPr>
-      <w:r>
-        <w:rPr>
-          <w:b w:val="1"/>
-          <w:sz w:val="24"/>
-          <w:szCs w:val="24"/>
-          <w:u w:val="single"/>
-          <w:rtl w:val="0"/>
-        </w:rPr>
-        <w:t xml:space="preserve">What Other Solutions Are Out There?</w:t>
-      </w:r>
-    </w:p>
-    <w:p>
-      <w:pPr>
-        <w:spacing w:line="276" w:lineRule="auto"/>
-        <w:rPr>
-          <w:b w:val="1"/>
-          <w:sz w:val="24"/>
-          <w:szCs w:val="24"/>
-          <w:u w:val="single"/>
-        </w:rPr>
-      </w:pPr>
-      <w:r>
-        <w:rPr>
-          <w:rtl w:val="0"/>
-        </w:rPr>
-      </w:r>
-    </w:p>
-    <w:p>
-      <w:pPr>
-        <w:spacing w:line="276" w:lineRule="auto"/>
-        <w:rPr>
+        <w:spacing w:line="276" w:lineRule="auto"/>
+        <w:rPr>
+          <w:color w:val="ff0000"/>
           <w:sz w:val="24"/>
           <w:szCs w:val="24"/>
         </w:rPr>
@@ -1201,6 +1585,11 @@
         </w:rPr>
         <w:t xml:space="preserve">There are currently no solutions on the market that deal with this problem. Software security companies such as Proofpoint, FraudWatch International and Mandiant offer solutions to a problem that comes underneath the same category of social media threat protection. However they only protect branded social media accounts (different target market) and only solve a subset of the problems our product deals with.</w:t>
       </w:r>
+      <w:r>
+        <w:rPr>
+          <w:rtl w:val="0"/>
+        </w:rPr>
+      </w:r>
     </w:p>
     <w:p>
       <w:pPr>
@@ -1280,58 +1669,43 @@
     </w:p>
     <w:p>
       <w:pPr>
-        <w:spacing w:line="276" w:lineRule="auto"/>
-        <w:rPr>
-          <w:sz w:val="24"/>
-          <w:szCs w:val="24"/>
-        </w:rPr>
-      </w:pPr>
-      <w:r>
-        <w:rPr>
-          <w:rtl w:val="0"/>
-        </w:rPr>
-      </w:r>
-    </w:p>
-    <w:p>
-      <w:pPr>
-        <w:spacing w:line="276" w:lineRule="auto"/>
-        <w:rPr>
-          <w:sz w:val="24"/>
-          <w:szCs w:val="24"/>
-        </w:rPr>
-      </w:pPr>
-      <w:r>
-        <w:rPr>
-          <w:rtl w:val="0"/>
-        </w:rPr>
-      </w:r>
-    </w:p>
-    <w:p>
-      <w:pPr>
-        <w:spacing w:line="276" w:lineRule="auto"/>
-        <w:rPr>
-          <w:sz w:val="24"/>
-          <w:szCs w:val="24"/>
-        </w:rPr>
-      </w:pPr>
-      <w:r>
-        <w:rPr>
-          <w:rtl w:val="0"/>
-        </w:rPr>
-      </w:r>
-    </w:p>
-    <w:p>
-      <w:pPr>
-        <w:spacing w:line="276" w:lineRule="auto"/>
-        <w:rPr>
-          <w:sz w:val="24"/>
-          <w:szCs w:val="24"/>
-        </w:rPr>
-      </w:pPr>
-      <w:r>
-        <w:rPr>
-          <w:rtl w:val="0"/>
-        </w:rPr>
+        <w:rPr>
+          <w:sz w:val="24"/>
+          <w:szCs w:val="24"/>
+        </w:rPr>
+      </w:pPr>
+      <w:r>
+        <w:rPr>
+          <w:color w:val="ff0000"/>
+          <w:sz w:val="24"/>
+          <w:szCs w:val="24"/>
+          <w:rtl w:val="0"/>
+        </w:rPr>
+        <w:t xml:space="preserve">In the past, there has been research done into similar topics that has produced varying results, with some reports of bias towards certain groups of people. We feel that due to the nature of our web app, with its main aim of producing a report for a user for them to then decide if what they have seen is untrustworthy or dangerous, this bias is obsolete. Only the outside bias of a user could influence the quality of our service.</w:t>
+      </w:r>
+      <w:r>
+        <w:rPr>
+          <w:rtl w:val="0"/>
+        </w:rPr>
+      </w:r>
+    </w:p>
+    <w:p>
+      <w:pPr>
+        <w:spacing w:line="276" w:lineRule="auto"/>
+        <w:rPr>
+          <w:color w:val="ff0000"/>
+          <w:sz w:val="24"/>
+          <w:szCs w:val="24"/>
+        </w:rPr>
+      </w:pPr>
+      <w:r>
+        <w:rPr>
+          <w:color w:val="ff0000"/>
+          <w:sz w:val="24"/>
+          <w:szCs w:val="24"/>
+          <w:rtl w:val="0"/>
+        </w:rPr>
+        <w:t xml:space="preserve">Removed define used case due to repetitive nature of it</w:t>
       </w:r>
     </w:p>
     <w:p>
@@ -2890,6 +3264,85 @@
       </w:pPr>
       <w:r>
         <w:rPr>
+          <w:rtl w:val="0"/>
+        </w:rPr>
+      </w:r>
+    </w:p>
+    <w:p>
+      <w:pPr>
+        <w:spacing w:after="240" w:before="240" w:line="276" w:lineRule="auto"/>
+        <w:rPr>
+          <w:b w:val="1"/>
+          <w:color w:val="1d1c1d"/>
+          <w:sz w:val="24"/>
+          <w:szCs w:val="24"/>
+          <w:u w:val="single"/>
+        </w:rPr>
+      </w:pPr>
+      <w:r>
+        <w:rPr>
+          <w:b w:val="1"/>
+          <w:color w:val="1d1c1d"/>
+          <w:sz w:val="24"/>
+          <w:szCs w:val="24"/>
+          <w:u w:val="single"/>
+          <w:rtl w:val="0"/>
+        </w:rPr>
+        <w:t xml:space="preserve">Our Approach</w:t>
+      </w:r>
+    </w:p>
+    <w:p>
+      <w:pPr>
+        <w:spacing w:after="240" w:before="240" w:line="276" w:lineRule="auto"/>
+        <w:rPr>
+          <w:b w:val="1"/>
+          <w:color w:val="ff0000"/>
+          <w:sz w:val="24"/>
+          <w:szCs w:val="24"/>
+          <w:u w:val="single"/>
+        </w:rPr>
+      </w:pPr>
+      <w:r>
+        <w:rPr>
+          <w:b w:val="1"/>
+          <w:color w:val="ff0000"/>
+          <w:sz w:val="24"/>
+          <w:szCs w:val="24"/>
+          <w:u w:val="single"/>
+          <w:rtl w:val="0"/>
+        </w:rPr>
+        <w:t xml:space="preserve">Changed this section to remove the need to document the specifics of each week</w:t>
+      </w:r>
+    </w:p>
+    <w:p>
+      <w:pPr>
+        <w:spacing w:after="240" w:before="240" w:line="276" w:lineRule="auto"/>
+        <w:rPr>
+          <w:color w:val="1d1c1d"/>
+          <w:sz w:val="24"/>
+          <w:szCs w:val="24"/>
+        </w:rPr>
+      </w:pPr>
+      <w:r>
+        <w:rPr>
+          <w:color w:val="1d1c1d"/>
+          <w:sz w:val="24"/>
+          <w:szCs w:val="24"/>
+          <w:rtl w:val="0"/>
+        </w:rPr>
+        <w:t xml:space="preserve">We will be taking an Agile approach to the project using Scrum techniques. The typical routine for a week involves our Scrum meeting with the product owner and the whole team. This is where we discuss reflections on the previous week and what needs to be done in the upcoming week. We then have a meeting with the development team, where we discuss the distribution of tasks among members. We then work on our own tasks, separately for the most part. About halfway through the week, we have another meeting to discuss progress and issues. Towards the end of the week, we create the Gantt chart for the week and update the product brief to reflect any changes to the specification.</w:t>
+      </w:r>
+    </w:p>
+    <w:p>
+      <w:pPr>
+        <w:rPr>
+          <w:color w:val="1d1c1d"/>
+          <w:sz w:val="24"/>
+          <w:szCs w:val="24"/>
+        </w:rPr>
+      </w:pPr>
+      <w:r>
+        <w:rPr>
           <w:color w:val="1d1c1d"/>
           <w:sz w:val="24"/>
           <w:szCs w:val="24"/>
@@ -2897,26 +3350,29 @@
         </w:rPr>
         <w:t xml:space="preserve">We aim to understand each other’s roles and work closely and collaboratively to produce an environment where one team member will be able to work independently of another, but know what is expected of them to produce from other team members. This ensures fairness and that there is never one person that feels they are doing everything. We aim to closely follow a plan and reassess on a weekly basis on where the project is, and where it needs to be.</w:t>
       </w:r>
-    </w:p>
-    <w:p>
-      <w:pPr>
-        <w:spacing w:line="276" w:lineRule="auto"/>
-        <w:jc w:val="left"/>
-        <w:rPr>
-          <w:color w:val="1d1c1d"/>
-          <w:sz w:val="24"/>
-          <w:szCs w:val="24"/>
-        </w:rPr>
-      </w:pPr>
-      <w:r>
-        <w:rPr>
-          <w:rtl w:val="0"/>
-        </w:rPr>
-      </w:r>
-    </w:p>
-    <w:p>
-      <w:pPr>
-        <w:spacing w:after="240" w:before="240" w:line="276" w:lineRule="auto"/>
+      <w:r>
+        <w:rPr>
+          <w:rtl w:val="0"/>
+        </w:rPr>
+      </w:r>
+    </w:p>
+    <w:p>
+      <w:pPr>
+        <w:spacing w:line="276" w:lineRule="auto"/>
+        <w:rPr>
+          <w:sz w:val="24"/>
+          <w:szCs w:val="24"/>
+        </w:rPr>
+      </w:pPr>
+      <w:r>
+        <w:rPr>
+          <w:rtl w:val="0"/>
+        </w:rPr>
+      </w:r>
+    </w:p>
+    <w:p>
+      <w:pPr>
+        <w:spacing w:after="240" w:before="240" w:lineRule="auto"/>
         <w:rPr>
           <w:b w:val="1"/>
           <w:color w:val="1d1c1d"/>
@@ -2927,75 +3383,65 @@
       </w:pPr>
       <w:r>
         <w:rPr>
-          <w:b w:val="1"/>
-          <w:color w:val="1d1c1d"/>
+          <w:rtl w:val="0"/>
+        </w:rPr>
+      </w:r>
+    </w:p>
+    <w:p>
+      <w:pPr>
+        <w:spacing w:after="240" w:before="240" w:lineRule="auto"/>
+        <w:rPr>
+          <w:b w:val="1"/>
+          <w:color w:val="6aa84f"/>
           <w:sz w:val="24"/>
           <w:szCs w:val="24"/>
           <w:u w:val="single"/>
-          <w:rtl w:val="0"/>
-        </w:rPr>
-        <w:t xml:space="preserve">Our Approach</w:t>
-      </w:r>
-    </w:p>
-    <w:p>
-      <w:pPr>
-        <w:spacing w:after="240" w:before="240" w:line="276" w:lineRule="auto"/>
-        <w:rPr>
-          <w:color w:val="1d1c1d"/>
-          <w:sz w:val="24"/>
-          <w:szCs w:val="24"/>
-        </w:rPr>
-      </w:pPr>
-      <w:r>
-        <w:rPr>
-          <w:color w:val="1d1c1d"/>
-          <w:sz w:val="24"/>
-          <w:szCs w:val="24"/>
-          <w:rtl w:val="0"/>
-        </w:rPr>
-        <w:t xml:space="preserve">We will be taking an Agile approach to the project using Scrum techniques. Week one was about laying out the core features of the application, dividing out the initial jobs and deciding on the prospective technologies to use. This led us to an end-of-week goal of producing the product brief. Week two is when we begin to focus on how we go about implementation. The first task is to set the technologies to use in stone, followed by planning how each aspect will be designed, and set up the initial structure of the database, with a lot of learning and research needed in order to iron out the strengths and weaknesses of our team, discover any limitations or setbacks that may occur during development phase, and to create a project plan that we will be able to follow. The start of week 2 is also when we have our first Scrum meeting, which will help us to collaborate on progress so far and find a direction for the process. We also plan to have a meeting at the end of each week to assess the challenges we faced, and to predict future issues. We hope this will lead us to answers that we can then present in the Scrum meetings to eliminate as many problems early on in development as we can.</w:t>
-      </w:r>
-      <w:r>
-        <w:rPr>
-          <w:rtl w:val="0"/>
-        </w:rPr>
-      </w:r>
-    </w:p>
-    <w:p>
-      <w:pPr>
-        <w:rPr>
-          <w:sz w:val="24"/>
-          <w:szCs w:val="24"/>
-        </w:rPr>
-      </w:pPr>
-      <w:r>
-        <w:rPr>
-          <w:rtl w:val="0"/>
-        </w:rPr>
+        </w:rPr>
+      </w:pPr>
+      <w:r>
+        <w:rPr>
+          <w:b w:val="1"/>
+          <w:color w:val="6aa84f"/>
+          <w:sz w:val="24"/>
+          <w:szCs w:val="24"/>
+          <w:u w:val="single"/>
+          <w:rtl w:val="0"/>
+        </w:rPr>
+        <w:t xml:space="preserve">Removed Evolution section Week 3- made document too long, decided to make it a standalone document</w:t>
       </w:r>
     </w:p>
     <w:p>
       <w:pPr>
         <w:spacing w:after="240" w:before="240" w:lineRule="auto"/>
-        <w:jc w:val="center"/>
-        <w:rPr>
-          <w:b w:val="1"/>
-          <w:color w:val="1d1c1d"/>
-          <w:sz w:val="28"/>
-          <w:szCs w:val="28"/>
+        <w:rPr>
+          <w:b w:val="1"/>
+          <w:color w:val="1d1c1d"/>
+          <w:sz w:val="24"/>
+          <w:szCs w:val="24"/>
           <w:u w:val="single"/>
         </w:rPr>
       </w:pPr>
       <w:r>
         <w:rPr>
-          <w:b w:val="1"/>
-          <w:color w:val="1d1c1d"/>
-          <w:sz w:val="28"/>
-          <w:szCs w:val="28"/>
+          <w:rtl w:val="0"/>
+        </w:rPr>
+      </w:r>
+    </w:p>
+    <w:p>
+      <w:pPr>
+        <w:spacing w:after="240" w:before="240" w:lineRule="auto"/>
+        <w:rPr>
+          <w:b w:val="1"/>
+          <w:color w:val="1d1c1d"/>
+          <w:sz w:val="24"/>
+          <w:szCs w:val="24"/>
           <w:u w:val="single"/>
-          <w:rtl w:val="0"/>
-        </w:rPr>
-        <w:t xml:space="preserve">Project Evolution</w:t>
+        </w:rPr>
+      </w:pPr>
+      <w:r>
+        <w:rPr>
+          <w:rtl w:val="0"/>
+        </w:rPr>
       </w:r>
     </w:p>
     <w:p>
@@ -3003,627 +3449,45 @@
         <w:spacing w:after="240" w:before="240" w:lineRule="auto"/>
         <w:rPr>
           <w:b w:val="1"/>
-          <w:color w:val="1d1c1d"/>
-          <w:sz w:val="28"/>
-          <w:szCs w:val="28"/>
+          <w:color w:val="6aa84f"/>
+          <w:sz w:val="24"/>
+          <w:szCs w:val="24"/>
           <w:u w:val="single"/>
         </w:rPr>
       </w:pPr>
       <w:r>
         <w:rPr>
           <w:b w:val="1"/>
-          <w:color w:val="1d1c1d"/>
-          <w:sz w:val="28"/>
-          <w:szCs w:val="28"/>
+          <w:color w:val="6aa84f"/>
+          <w:sz w:val="24"/>
+          <w:szCs w:val="24"/>
           <w:u w:val="single"/>
           <w:rtl w:val="0"/>
         </w:rPr>
-        <w:t xml:space="preserve">Week 1-2</w:t>
-      </w:r>
-    </w:p>
-    <w:p>
-      <w:pPr>
-        <w:spacing w:after="240" w:before="240" w:lineRule="auto"/>
-        <w:rPr>
+        <w:t xml:space="preserve">Gantt Chart </w:t>
+      </w:r>
+    </w:p>
+    <w:p>
+      <w:pPr>
+        <w:rPr>
+          <w:b w:val="1"/>
+          <w:sz w:val="24"/>
+          <w:szCs w:val="24"/>
+        </w:rPr>
+      </w:pPr>
+      <w:r>
+        <w:rPr>
+          <w:b w:val="1"/>
           <w:color w:val="1d1c1d"/>
           <w:sz w:val="24"/>
           <w:szCs w:val="24"/>
           <w:u w:val="single"/>
-        </w:rPr>
-      </w:pPr>
-      <w:r>
-        <w:rPr>
-          <w:b w:val="1"/>
-          <w:color w:val="1d1c1d"/>
-          <w:sz w:val="24"/>
-          <w:szCs w:val="24"/>
-          <w:u w:val="single"/>
-          <w:rtl w:val="0"/>
-        </w:rPr>
-        <w:t xml:space="preserve">Implementation Decisions</w:t>
-      </w:r>
-      <w:r>
-        <w:rPr>
-          <w:rtl w:val="0"/>
-        </w:rPr>
-      </w:r>
-    </w:p>
-    <w:p>
-      <w:pPr>
-        <w:spacing w:after="240" w:before="240" w:lineRule="auto"/>
-        <w:rPr>
-          <w:color w:val="24292e"/>
-          <w:sz w:val="24"/>
-          <w:szCs w:val="24"/>
-          <w:highlight w:val="white"/>
-        </w:rPr>
-      </w:pPr>
-      <w:r>
-        <w:rPr>
-          <w:color w:val="24292e"/>
-          <w:sz w:val="24"/>
-          <w:szCs w:val="24"/>
-          <w:highlight w:val="white"/>
-          <w:rtl w:val="0"/>
-        </w:rPr>
-        <w:t xml:space="preserve">We decided on the Flask framework for building our lightweight web application. </w:t>
-      </w:r>
-    </w:p>
-    <w:p>
-      <w:pPr>
-        <w:spacing w:after="240" w:before="240" w:lineRule="auto"/>
-        <w:rPr>
-          <w:color w:val="24292e"/>
-          <w:sz w:val="24"/>
-          <w:szCs w:val="24"/>
-          <w:highlight w:val="white"/>
-        </w:rPr>
-      </w:pPr>
-      <w:r>
-        <w:rPr>
-          <w:color w:val="24292e"/>
-          <w:sz w:val="24"/>
-          <w:szCs w:val="24"/>
-          <w:highlight w:val="white"/>
-          <w:rtl w:val="0"/>
-        </w:rPr>
-        <w:t xml:space="preserve">We used bootstrap in order to create a full-featured front-end with a professional looking style. </w:t>
-      </w:r>
-    </w:p>
-    <w:p>
-      <w:pPr>
-        <w:spacing w:after="240" w:before="240" w:lineRule="auto"/>
-        <w:rPr>
-          <w:color w:val="24292e"/>
-          <w:sz w:val="24"/>
-          <w:szCs w:val="24"/>
-          <w:highlight w:val="white"/>
-        </w:rPr>
-      </w:pPr>
-      <w:r>
-        <w:rPr>
-          <w:color w:val="24292e"/>
-          <w:sz w:val="24"/>
-          <w:szCs w:val="24"/>
-          <w:highlight w:val="white"/>
-          <w:rtl w:val="0"/>
-        </w:rPr>
-        <w:t xml:space="preserve">Inside Flask, we used SQLAlchemy in order to create and manage the database, which was SQLite, but will be converted to PostgreSQL when the site is finally deployed. </w:t>
-      </w:r>
-    </w:p>
-    <w:p>
-      <w:pPr>
-        <w:spacing w:after="240" w:before="240" w:lineRule="auto"/>
-        <w:rPr>
-          <w:color w:val="1d1c1d"/>
-          <w:sz w:val="24"/>
-          <w:szCs w:val="24"/>
-        </w:rPr>
-      </w:pPr>
-      <w:r>
-        <w:rPr>
-          <w:color w:val="24292e"/>
-          <w:sz w:val="24"/>
-          <w:szCs w:val="24"/>
-          <w:highlight w:val="white"/>
-          <w:rtl w:val="0"/>
-        </w:rPr>
-        <w:t xml:space="preserve">The TweePy library proved to be extremely important in fetching twitter profiles, displaying them and pulling tweets from a user.</w:t>
-      </w:r>
-      <w:r>
-        <w:rPr>
-          <w:rtl w:val="0"/>
-        </w:rPr>
-      </w:r>
-    </w:p>
-    <w:p>
-      <w:pPr>
-        <w:spacing w:after="240" w:before="240" w:lineRule="auto"/>
-        <w:rPr>
-          <w:color w:val="1d1c1d"/>
-          <w:sz w:val="24"/>
-          <w:szCs w:val="24"/>
-          <w:u w:val="single"/>
-        </w:rPr>
-      </w:pPr>
-      <w:r>
-        <w:rPr>
-          <w:b w:val="1"/>
-          <w:color w:val="1d1c1d"/>
-          <w:sz w:val="24"/>
-          <w:szCs w:val="24"/>
-          <w:u w:val="single"/>
-          <w:rtl w:val="0"/>
-        </w:rPr>
-        <w:t xml:space="preserve">Challenges / Limitations</w:t>
-      </w:r>
-      <w:r>
-        <w:rPr>
-          <w:rtl w:val="0"/>
-        </w:rPr>
-      </w:r>
-    </w:p>
-    <w:p>
-      <w:pPr>
-        <w:spacing w:after="240" w:before="240" w:lineRule="auto"/>
-        <w:rPr>
-          <w:color w:val="24292e"/>
-          <w:sz w:val="24"/>
-          <w:szCs w:val="24"/>
-          <w:highlight w:val="white"/>
-        </w:rPr>
-      </w:pPr>
-      <w:r>
-        <w:rPr>
-          <w:color w:val="24292e"/>
-          <w:sz w:val="24"/>
-          <w:szCs w:val="24"/>
-          <w:highlight w:val="white"/>
-          <w:rtl w:val="0"/>
-        </w:rPr>
-        <w:t xml:space="preserve">The fetching and scanning of an entire account with a very high amount of followers can be extremely slow from first impressions and this is something that must be looked at.</w:t>
-      </w:r>
-    </w:p>
-    <w:p>
-      <w:pPr>
-        <w:spacing w:after="240" w:before="240" w:lineRule="auto"/>
-        <w:rPr>
-          <w:color w:val="24292e"/>
-          <w:sz w:val="24"/>
-          <w:szCs w:val="24"/>
-          <w:highlight w:val="white"/>
-        </w:rPr>
-      </w:pPr>
-      <w:r>
-        <w:rPr>
-          <w:color w:val="24292e"/>
-          <w:sz w:val="24"/>
-          <w:szCs w:val="24"/>
-          <w:highlight w:val="white"/>
-          <w:rtl w:val="0"/>
-        </w:rPr>
-        <w:t xml:space="preserve">Maximum of 3000 tweets pulled per user at a time, however this should be ok as recent tweets are the most important.</w:t>
-      </w:r>
-    </w:p>
-    <w:p>
-      <w:pPr>
-        <w:spacing w:after="240" w:before="240" w:lineRule="auto"/>
-        <w:rPr>
-          <w:b w:val="1"/>
-          <w:color w:val="1d1c1d"/>
-          <w:sz w:val="24"/>
-          <w:szCs w:val="24"/>
-          <w:u w:val="single"/>
-        </w:rPr>
-      </w:pPr>
-      <w:r>
-        <w:rPr>
-          <w:b w:val="1"/>
-          <w:color w:val="1d1c1d"/>
-          <w:sz w:val="24"/>
-          <w:szCs w:val="24"/>
-          <w:u w:val="single"/>
-          <w:rtl w:val="0"/>
-        </w:rPr>
-        <w:t xml:space="preserve">Requirements Change</w:t>
-      </w:r>
-    </w:p>
-    <w:p>
-      <w:pPr>
-        <w:spacing w:after="240" w:before="240" w:lineRule="auto"/>
-        <w:rPr>
-          <w:color w:val="1d1c1d"/>
-          <w:sz w:val="24"/>
-          <w:szCs w:val="24"/>
-        </w:rPr>
-      </w:pPr>
-      <w:r>
-        <w:rPr>
-          <w:color w:val="1d1c1d"/>
-          <w:sz w:val="24"/>
-          <w:szCs w:val="24"/>
-          <w:rtl w:val="0"/>
-        </w:rPr>
-        <w:t xml:space="preserve">At the beginning of week two  we had to make the decision to get rid of “scan for all threats” functionality as we came to the decision that it was too complex and not even overly useful, as most user’s would rather scan for something specific. Will leave it in “could have” in case we decide it could become useful later on in the weeks.</w:t>
-      </w:r>
-    </w:p>
-    <w:p>
-      <w:pPr>
-        <w:spacing w:after="240" w:before="240" w:lineRule="auto"/>
-        <w:rPr>
-          <w:b w:val="1"/>
-          <w:color w:val="1d1c1d"/>
-          <w:sz w:val="24"/>
-          <w:szCs w:val="24"/>
-          <w:u w:val="single"/>
-        </w:rPr>
-      </w:pPr>
-      <w:r>
-        <w:rPr>
-          <w:b w:val="1"/>
-          <w:color w:val="1d1c1d"/>
-          <w:sz w:val="24"/>
-          <w:szCs w:val="24"/>
-          <w:u w:val="single"/>
-          <w:rtl w:val="0"/>
-        </w:rPr>
-        <w:t xml:space="preserve">MoSCoW (at beginning)</w:t>
-      </w:r>
-    </w:p>
-    <w:p>
-      <w:pPr>
-        <w:spacing w:after="240" w:before="240" w:lineRule="auto"/>
-        <w:rPr>
-          <w:b w:val="1"/>
-          <w:color w:val="1d1c1d"/>
-          <w:sz w:val="24"/>
-          <w:szCs w:val="24"/>
-        </w:rPr>
-      </w:pPr>
-      <w:r>
-        <w:rPr>
-          <w:b w:val="1"/>
-          <w:color w:val="1d1c1d"/>
-          <w:sz w:val="24"/>
-          <w:szCs w:val="24"/>
-          <w:rtl w:val="0"/>
-        </w:rPr>
-        <w:t xml:space="preserve">Must Have:</w:t>
-      </w:r>
-    </w:p>
-    <w:p>
-      <w:pPr>
-        <w:spacing w:after="240" w:before="240" w:lineRule="auto"/>
-        <w:rPr>
-          <w:color w:val="1d1c1d"/>
-          <w:sz w:val="24"/>
-          <w:szCs w:val="24"/>
-        </w:rPr>
-      </w:pPr>
-      <w:r>
-        <w:rPr>
-          <w:color w:val="1d1c1d"/>
-          <w:sz w:val="24"/>
-          <w:szCs w:val="24"/>
-          <w:rtl w:val="0"/>
-        </w:rPr>
-        <w:t xml:space="preserve">Scan Function  - scan all followers and scan specific person for all threats</w:t>
-      </w:r>
-    </w:p>
-    <w:p>
-      <w:pPr>
-        <w:spacing w:after="240" w:before="240" w:lineRule="auto"/>
-        <w:rPr>
-          <w:color w:val="1d1c1d"/>
-          <w:sz w:val="24"/>
-          <w:szCs w:val="24"/>
-        </w:rPr>
-      </w:pPr>
-      <w:r>
-        <w:rPr>
-          <w:color w:val="1d1c1d"/>
-          <w:sz w:val="24"/>
-          <w:szCs w:val="24"/>
-          <w:rtl w:val="0"/>
-        </w:rPr>
-        <w:t xml:space="preserve">Report Function</w:t>
-      </w:r>
-    </w:p>
-    <w:p>
-      <w:pPr>
-        <w:spacing w:after="240" w:before="240" w:lineRule="auto"/>
-        <w:rPr>
-          <w:color w:val="1d1c1d"/>
-          <w:sz w:val="24"/>
-          <w:szCs w:val="24"/>
-        </w:rPr>
-      </w:pPr>
-      <w:r>
-        <w:rPr>
-          <w:color w:val="1d1c1d"/>
-          <w:sz w:val="24"/>
-          <w:szCs w:val="24"/>
-          <w:rtl w:val="0"/>
-        </w:rPr>
-        <w:t xml:space="preserve">Database of Reports</w:t>
-      </w:r>
-    </w:p>
-    <w:p>
-      <w:pPr>
-        <w:spacing w:after="240" w:before="240" w:lineRule="auto"/>
-        <w:rPr>
-          <w:color w:val="1d1c1d"/>
-          <w:sz w:val="24"/>
-          <w:szCs w:val="24"/>
-        </w:rPr>
-      </w:pPr>
-      <w:r>
-        <w:rPr>
-          <w:color w:val="1d1c1d"/>
-          <w:sz w:val="24"/>
-          <w:szCs w:val="24"/>
-          <w:rtl w:val="0"/>
-        </w:rPr>
-        <w:t xml:space="preserve">“Total reports by user” page</w:t>
-      </w:r>
-    </w:p>
-    <w:p>
-      <w:pPr>
-        <w:spacing w:after="240" w:before="240" w:lineRule="auto"/>
-        <w:rPr>
-          <w:color w:val="1d1c1d"/>
-          <w:sz w:val="24"/>
-          <w:szCs w:val="24"/>
-        </w:rPr>
-      </w:pPr>
-      <w:r>
-        <w:rPr>
-          <w:color w:val="1d1c1d"/>
-          <w:sz w:val="24"/>
-          <w:szCs w:val="24"/>
-          <w:rtl w:val="0"/>
-        </w:rPr>
-        <w:t xml:space="preserve">User lookup with scans and reports</w:t>
-      </w:r>
-    </w:p>
-    <w:p>
-      <w:pPr>
-        <w:spacing w:after="240" w:before="240" w:lineRule="auto"/>
-        <w:rPr>
-          <w:b w:val="1"/>
-          <w:color w:val="1d1c1d"/>
-          <w:sz w:val="24"/>
-          <w:szCs w:val="24"/>
-        </w:rPr>
-      </w:pPr>
-      <w:r>
-        <w:rPr>
-          <w:b w:val="1"/>
-          <w:color w:val="1d1c1d"/>
-          <w:sz w:val="24"/>
-          <w:szCs w:val="24"/>
-          <w:rtl w:val="0"/>
-        </w:rPr>
-        <w:t xml:space="preserve">Should Have:</w:t>
-      </w:r>
-    </w:p>
-    <w:p>
-      <w:pPr>
-        <w:spacing w:after="240" w:before="240" w:lineRule="auto"/>
-        <w:rPr>
-          <w:color w:val="1d1c1d"/>
-          <w:sz w:val="24"/>
-          <w:szCs w:val="24"/>
-        </w:rPr>
-      </w:pPr>
-      <w:r>
-        <w:rPr>
-          <w:color w:val="1d1c1d"/>
-          <w:sz w:val="24"/>
-          <w:szCs w:val="24"/>
-          <w:rtl w:val="0"/>
-        </w:rPr>
-        <w:t xml:space="preserve">Login functionality w/ or w/o twitter integration</w:t>
-      </w:r>
-    </w:p>
-    <w:p>
-      <w:pPr>
-        <w:spacing w:after="240" w:before="240" w:lineRule="auto"/>
-        <w:rPr>
-          <w:color w:val="1d1c1d"/>
-          <w:sz w:val="24"/>
-          <w:szCs w:val="24"/>
-        </w:rPr>
-      </w:pPr>
-      <w:r>
-        <w:rPr>
-          <w:color w:val="1d1c1d"/>
-          <w:sz w:val="24"/>
-          <w:szCs w:val="24"/>
-          <w:rtl w:val="0"/>
-        </w:rPr>
-        <w:t xml:space="preserve">Scan for specific threat</w:t>
-      </w:r>
-    </w:p>
-    <w:p>
-      <w:pPr>
-        <w:spacing w:after="240" w:before="240" w:lineRule="auto"/>
-        <w:rPr>
-          <w:color w:val="1d1c1d"/>
-          <w:sz w:val="24"/>
-          <w:szCs w:val="24"/>
-        </w:rPr>
-      </w:pPr>
-      <w:r>
-        <w:rPr>
-          <w:color w:val="1d1c1d"/>
-          <w:sz w:val="24"/>
-          <w:szCs w:val="24"/>
-          <w:rtl w:val="0"/>
-        </w:rPr>
-        <w:t xml:space="preserve">Threats - racism, sexism</w:t>
-      </w:r>
-    </w:p>
-    <w:p>
-      <w:pPr>
-        <w:spacing w:after="240" w:before="240" w:lineRule="auto"/>
-        <w:rPr>
-          <w:color w:val="1d1c1d"/>
-          <w:sz w:val="24"/>
-          <w:szCs w:val="24"/>
-        </w:rPr>
-      </w:pPr>
-      <w:r>
-        <w:rPr>
-          <w:color w:val="1d1c1d"/>
-          <w:sz w:val="24"/>
-          <w:szCs w:val="24"/>
-          <w:rtl w:val="0"/>
-        </w:rPr>
-        <w:t xml:space="preserve">Account summary / profile with calculated danger level and other statistics</w:t>
-      </w:r>
-    </w:p>
-    <w:p>
-      <w:pPr>
-        <w:spacing w:after="240" w:before="240" w:lineRule="auto"/>
-        <w:rPr>
-          <w:b w:val="1"/>
-          <w:color w:val="1d1c1d"/>
-          <w:sz w:val="24"/>
-          <w:szCs w:val="24"/>
-        </w:rPr>
-      </w:pPr>
-      <w:r>
-        <w:rPr>
-          <w:b w:val="1"/>
-          <w:color w:val="1d1c1d"/>
-          <w:sz w:val="24"/>
-          <w:szCs w:val="24"/>
-          <w:rtl w:val="0"/>
-        </w:rPr>
-        <w:t xml:space="preserve">Could Have:</w:t>
-      </w:r>
-    </w:p>
-    <w:p>
-      <w:pPr>
-        <w:spacing w:after="240" w:before="240" w:lineRule="auto"/>
-        <w:rPr>
-          <w:color w:val="1d1c1d"/>
-          <w:sz w:val="24"/>
-          <w:szCs w:val="24"/>
-        </w:rPr>
-      </w:pPr>
-      <w:r>
-        <w:rPr>
-          <w:color w:val="1d1c1d"/>
-          <w:sz w:val="24"/>
-          <w:szCs w:val="24"/>
-          <w:rtl w:val="0"/>
-        </w:rPr>
-        <w:t xml:space="preserve">Fact checker</w:t>
-      </w:r>
-    </w:p>
-    <w:p>
-      <w:pPr>
-        <w:spacing w:after="240" w:before="240" w:lineRule="auto"/>
-        <w:rPr>
-          <w:b w:val="1"/>
-          <w:color w:val="1d1c1d"/>
-          <w:sz w:val="28"/>
-          <w:szCs w:val="28"/>
-          <w:u w:val="single"/>
-        </w:rPr>
-      </w:pPr>
-      <w:r>
-        <w:rPr>
-          <w:b w:val="1"/>
-          <w:color w:val="1d1c1d"/>
-          <w:sz w:val="24"/>
-          <w:szCs w:val="24"/>
-          <w:rtl w:val="0"/>
-        </w:rPr>
-        <w:t xml:space="preserve">Won’t Have (this time around):</w:t>
-      </w:r>
-      <w:r>
-        <w:rPr>
-          <w:rtl w:val="0"/>
-        </w:rPr>
-      </w:r>
-    </w:p>
-    <w:p>
-      <w:pPr>
-        <w:spacing w:line="276" w:lineRule="auto"/>
-        <w:rPr>
-          <w:sz w:val="24"/>
-          <w:szCs w:val="24"/>
-        </w:rPr>
-      </w:pPr>
-      <w:r>
-        <w:rPr>
-          <w:sz w:val="24"/>
-          <w:szCs w:val="24"/>
-          <w:rtl w:val="0"/>
-        </w:rPr>
-        <w:t xml:space="preserve">N/A</w:t>
-      </w:r>
-    </w:p>
-    <w:p>
-      <w:pPr>
-        <w:spacing w:line="276" w:lineRule="auto"/>
-        <w:rPr>
-          <w:sz w:val="24"/>
-          <w:szCs w:val="24"/>
-        </w:rPr>
-      </w:pPr>
-      <w:r>
-        <w:rPr>
-          <w:rtl w:val="0"/>
-        </w:rPr>
-      </w:r>
-    </w:p>
-    <w:p>
-      <w:pPr>
-        <w:spacing w:after="240" w:before="240" w:lineRule="auto"/>
-        <w:rPr>
-          <w:b w:val="1"/>
-          <w:color w:val="1d1c1d"/>
-          <w:sz w:val="24"/>
-          <w:szCs w:val="24"/>
-          <w:u w:val="single"/>
-        </w:rPr>
-      </w:pPr>
-      <w:r>
-        <w:rPr>
-          <w:b w:val="1"/>
-          <w:color w:val="1d1c1d"/>
-          <w:sz w:val="24"/>
-          <w:szCs w:val="24"/>
-          <w:u w:val="single"/>
-          <w:rtl w:val="0"/>
-        </w:rPr>
-        <w:t xml:space="preserve">Gannt Charts</w:t>
-      </w:r>
-    </w:p>
-    <w:p>
-      <w:pPr>
-        <w:rPr>
-          <w:b w:val="1"/>
-          <w:color w:val="1d1c1d"/>
-          <w:sz w:val="24"/>
-          <w:szCs w:val="24"/>
-          <w:u w:val="single"/>
-        </w:rPr>
-      </w:pPr>
-      <w:r>
-        <w:rPr>
-          <w:sz w:val="24"/>
-          <w:szCs w:val="24"/>
         </w:rPr>
         <w:drawing>
           <wp:inline distB="114300" distT="114300" distL="114300" distR="114300">
-            <wp:extent cx="5224463" cy="3334763"/>
+            <wp:extent cx="5967413" cy="4633965"/>
             <wp:effectExtent b="0" l="0" r="0" t="0"/>
-            <wp:docPr id="2" name="image1.png"/>
+            <wp:docPr id="1" name="image1.png"/>
             <a:graphic>
               <a:graphicData uri="http://schemas.openxmlformats.org/drawingml/2006/picture">
                 <pic:pic>
@@ -3633,7 +3497,7 @@
                   </pic:nvPicPr>
                   <pic:blipFill>
                     <a:blip r:embed="rId6"/>
-                    <a:srcRect b="1262" l="9134" r="0" t="0"/>
+                    <a:srcRect b="0" l="0" r="2724" t="0"/>
                     <a:stretch>
                       <a:fillRect/>
                     </a:stretch>
@@ -3641,7 +3505,7 @@
                   <pic:spPr>
                     <a:xfrm>
                       <a:off x="0" y="0"/>
-                      <a:ext cx="5224463" cy="3334763"/>
+                      <a:ext cx="5967413" cy="4633965"/>
                     </a:xfrm>
                     <a:prstGeom prst="rect"/>
                     <a:ln/>
@@ -3670,61 +3534,6 @@
       </w:pPr>
       <w:r>
         <w:rPr>
-          <w:b w:val="1"/>
-          <w:sz w:val="24"/>
-          <w:szCs w:val="24"/>
-        </w:rPr>
-        <w:drawing>
-          <wp:inline distB="114300" distT="114300" distL="114300" distR="114300">
-            <wp:extent cx="5388682" cy="2927505"/>
-            <wp:effectExtent b="0" l="0" r="0" t="0"/>
-            <wp:docPr id="1" name="image2.png"/>
-            <a:graphic>
-              <a:graphicData uri="http://schemas.openxmlformats.org/drawingml/2006/picture">
-                <pic:pic>
-                  <pic:nvPicPr>
-                    <pic:cNvPr id="0" name="image2.png"/>
-                    <pic:cNvPicPr preferRelativeResize="0"/>
-                  </pic:nvPicPr>
-                  <pic:blipFill>
-                    <a:blip r:embed="rId7"/>
-                    <a:srcRect b="0" l="0" r="0" t="0"/>
-                    <a:stretch>
-                      <a:fillRect/>
-                    </a:stretch>
-                  </pic:blipFill>
-                  <pic:spPr>
-                    <a:xfrm>
-                      <a:off x="0" y="0"/>
-                      <a:ext cx="5388682" cy="2927505"/>
-                    </a:xfrm>
-                    <a:prstGeom prst="rect"/>
-                    <a:ln/>
-                  </pic:spPr>
-                </pic:pic>
-              </a:graphicData>
-            </a:graphic>
-          </wp:inline>
-        </w:drawing>
-      </w:r>
-      <w:r>
-        <w:rPr>
-          <w:rtl w:val="0"/>
-        </w:rPr>
-      </w:r>
-    </w:p>
-    <w:p>
-      <w:pPr>
-        <w:spacing w:line="276" w:lineRule="auto"/>
-        <w:jc w:val="left"/>
-        <w:rPr>
-          <w:b w:val="1"/>
-          <w:sz w:val="24"/>
-          <w:szCs w:val="24"/>
-        </w:rPr>
-      </w:pPr>
-      <w:r>
-        <w:rPr>
           <w:rtl w:val="0"/>
         </w:rPr>
       </w:r>
@@ -3742,10 +3551,27 @@
       </w:pPr>
       <w:r>
         <w:rPr>
+          <w:rtl w:val="0"/>
+        </w:rPr>
+      </w:r>
+    </w:p>
+    <w:p>
+      <w:pPr>
+        <w:spacing w:line="276" w:lineRule="auto"/>
+        <w:jc w:val="center"/>
+        <w:rPr>
           <w:b w:val="1"/>
           <w:sz w:val="28"/>
           <w:szCs w:val="28"/>
           <w:u w:val="single"/>
+        </w:rPr>
+      </w:pPr>
+      <w:r>
+        <w:rPr>
+          <w:b w:val="1"/>
+          <w:sz w:val="28"/>
+          <w:szCs w:val="28"/>
+          <w:u w:val="single"/>
           <w:rtl w:val="0"/>
         </w:rPr>
         <w:t xml:space="preserve">Conclusion</w:t>
@@ -3914,7 +3740,7 @@
         </w:rPr>
         <w:t xml:space="preserve">Idea Origin - </w:t>
       </w:r>
-      <w:hyperlink r:id="rId8">
+      <w:hyperlink r:id="rId7">
         <w:r>
           <w:rPr>
             <w:color w:val="1155cc"/>
@@ -3935,6 +3761,7 @@
     <w:p>
       <w:pPr>
         <w:rPr>
+          <w:color w:val="93c47d"/>
           <w:sz w:val="24"/>
           <w:szCs w:val="24"/>
         </w:rPr>
@@ -3947,7 +3774,7 @@
         </w:rPr>
         <w:t xml:space="preserve">Twitter Rules - </w:t>
       </w:r>
-      <w:hyperlink r:id="rId9">
+      <w:hyperlink r:id="rId8">
         <w:r>
           <w:rPr>
             <w:color w:val="1155cc"/>

</xml_diff>